<commit_message>
Verificación y cierre del documento de requisitos
</commit_message>
<xml_diff>
--- a/Desarrollo/KNOWL/Requisitos/KW_ER.docx
+++ b/Desarrollo/KNOWL/Requisitos/KW_ER.docx
@@ -1,6 +1,6 @@
 
 <file path=word/document.xml><?xml version="1.0" encoding="utf-8"?>
-<w:document xmlns:wpc="http://schemas.microsoft.com/office/word/2010/wordprocessingCanvas" xmlns:cx="http://schemas.microsoft.com/office/drawing/2014/chartex" xmlns:cx1="http://schemas.microsoft.com/office/drawing/2015/9/8/chartex" xmlns:cx2="http://schemas.microsoft.com/office/drawing/2015/10/21/chartex" xmlns:cx3="http://schemas.microsoft.com/office/drawing/2016/5/9/chartex" xmlns:cx4="http://schemas.microsoft.com/office/drawing/2016/5/10/chartex" xmlns:cx5="http://schemas.microsoft.com/office/drawing/2016/5/11/chartex" xmlns:cx6="http://schemas.microsoft.com/office/drawing/2016/5/12/chartex" xmlns:cx7="http://schemas.microsoft.com/office/drawing/2016/5/13/chartex" xmlns:cx8="http://schemas.microsoft.com/office/drawing/2016/5/14/chartex" xmlns:mc="http://schemas.openxmlformats.org/markup-compatibility/2006" xmlns:aink="http://schemas.microsoft.com/office/drawing/2016/ink" xmlns:am3d="http://schemas.microsoft.com/office/drawing/2017/model3d" xmlns:o="urn:schemas-microsoft-com:office:office" xmlns:r="http://schemas.openxmlformats.org/officeDocument/2006/relationships" xmlns:m="http://schemas.openxmlformats.org/officeDocument/2006/math" xmlns:v="urn:schemas-microsoft-com:vml" xmlns:wp14="http://schemas.microsoft.com/office/word/2010/wordprocessingDrawing" xmlns:wp="http://schemas.openxmlformats.org/drawingml/2006/wordprocessingDrawing" xmlns:w10="urn:schemas-microsoft-com:office:word" xmlns:w="http://schemas.openxmlformats.org/wordprocessingml/2006/main" xmlns:w14="http://schemas.microsoft.com/office/word/2010/wordml" xmlns:w15="http://schemas.microsoft.com/office/word/2012/wordml" xmlns:w16cex="http://schemas.microsoft.com/office/word/2018/wordml/cex" xmlns:w16cid="http://schemas.microsoft.com/office/word/2016/wordml/cid" xmlns:w16="http://schemas.microsoft.com/office/word/2018/wordml" xmlns:w16se="http://schemas.microsoft.com/office/word/2015/wordml/symex" xmlns:wpg="http://schemas.microsoft.com/office/word/2010/wordprocessingGroup" xmlns:wpi="http://schemas.microsoft.com/office/word/2010/wordprocessingInk" xmlns:wne="http://schemas.microsoft.com/office/word/2006/wordml" xmlns:wps="http://schemas.microsoft.com/office/word/2010/wordprocessingShape" mc:Ignorable="w14 w15 w16se w16cid w16 w16cex wp14">
+<w:document xmlns:wpc="http://schemas.microsoft.com/office/word/2010/wordprocessingCanvas" xmlns:mc="http://schemas.openxmlformats.org/markup-compatibility/2006" xmlns:o="urn:schemas-microsoft-com:office:office" xmlns:r="http://schemas.openxmlformats.org/officeDocument/2006/relationships" xmlns:m="http://schemas.openxmlformats.org/officeDocument/2006/math" xmlns:v="urn:schemas-microsoft-com:vml" xmlns:wp14="http://schemas.microsoft.com/office/word/2010/wordprocessingDrawing" xmlns:wp="http://schemas.openxmlformats.org/drawingml/2006/wordprocessingDrawing" xmlns:w10="urn:schemas-microsoft-com:office:word" xmlns:w="http://schemas.openxmlformats.org/wordprocessingml/2006/main" xmlns:w14="http://schemas.microsoft.com/office/word/2010/wordml" xmlns:w15="http://schemas.microsoft.com/office/word/2012/wordml" xmlns:wpg="http://schemas.microsoft.com/office/word/2010/wordprocessingGroup" xmlns:wpi="http://schemas.microsoft.com/office/word/2010/wordprocessingInk" xmlns:wne="http://schemas.microsoft.com/office/word/2006/wordml" xmlns:wps="http://schemas.microsoft.com/office/word/2010/wordprocessingShape" mc:Ignorable="w14 w15 wp14">
   <w:body>
     <w:p>
       <w:pPr>
@@ -129,7 +129,7 @@
           <w:sz w:val="36"/>
           <w:szCs w:val="36"/>
         </w:rPr>
-        <w:t>2</w:t>
+        <w:t>3</w:t>
       </w:r>
       <w:r>
         <w:rPr>
@@ -193,8 +193,16 @@
         <w:rPr>
           <w:rFonts w:asciiTheme="minorHAnsi" w:hAnsiTheme="minorHAnsi" w:cstheme="minorHAnsi"/>
         </w:rPr>
-        <w:t>Martín Pérez Puchuri</w:t>
+        <w:t xml:space="preserve">Martín Pérez </w:t>
       </w:r>
+      <w:proofErr w:type="spellStart"/>
+      <w:r>
+        <w:rPr>
+          <w:rFonts w:asciiTheme="minorHAnsi" w:hAnsiTheme="minorHAnsi" w:cstheme="minorHAnsi"/>
+        </w:rPr>
+        <w:t>Puchuri</w:t>
+      </w:r>
+      <w:proofErr w:type="spellEnd"/>
     </w:p>
     <w:p>
       <w:pPr>
@@ -230,12 +238,55 @@
           <w:rFonts w:asciiTheme="minorHAnsi" w:hAnsiTheme="minorHAnsi" w:cstheme="minorHAnsi"/>
         </w:rPr>
       </w:pPr>
+      <w:proofErr w:type="spellStart"/>
       <w:r>
         <w:rPr>
           <w:rFonts w:asciiTheme="minorHAnsi" w:hAnsiTheme="minorHAnsi" w:cstheme="minorHAnsi"/>
         </w:rPr>
-        <w:t>Knowl App</w:t>
+        <w:t>Knowl</w:t>
       </w:r>
+      <w:proofErr w:type="spellEnd"/>
+      <w:r>
+        <w:rPr>
+          <w:rFonts w:asciiTheme="minorHAnsi" w:hAnsiTheme="minorHAnsi" w:cstheme="minorHAnsi"/>
+        </w:rPr>
+        <w:t xml:space="preserve"> App</w:t>
+      </w:r>
+    </w:p>
+    <w:p>
+      <w:pPr>
+        <w:spacing w:after="0"/>
+        <w:jc w:val="both"/>
+        <w:rPr>
+          <w:rFonts w:asciiTheme="minorHAnsi" w:hAnsiTheme="minorHAnsi" w:cstheme="minorHAnsi"/>
+        </w:rPr>
+      </w:pPr>
+    </w:p>
+    <w:p>
+      <w:pPr>
+        <w:spacing w:after="0"/>
+        <w:jc w:val="both"/>
+        <w:rPr>
+          <w:color w:val="000000"/>
+        </w:rPr>
+      </w:pPr>
+      <w:r>
+        <w:rPr>
+          <w:color w:val="000000"/>
+        </w:rPr>
+        <w:t>Verificación y cierre del documento de requisitos</w:t>
+      </w:r>
+    </w:p>
+    <w:p>
+      <w:pPr>
+        <w:spacing w:after="0"/>
+        <w:jc w:val="both"/>
+        <w:rPr>
+          <w:rFonts w:asciiTheme="minorHAnsi" w:hAnsiTheme="minorHAnsi" w:cstheme="minorHAnsi"/>
+        </w:rPr>
+      </w:pPr>
+      <w:bookmarkStart w:id="0" w:name="_GoBack"/>
+      <w:bookmarkEnd w:id="0"/>
     </w:p>
     <w:p>
       <w:pPr>
@@ -275,17 +326,8 @@
         <w:rPr>
           <w:rFonts w:asciiTheme="minorHAnsi" w:hAnsiTheme="minorHAnsi" w:cstheme="minorHAnsi"/>
         </w:rPr>
-        <w:t>15 de junio de 2021</w:t>
+        <w:t>7 de agosto de 2021</w:t>
       </w:r>
-    </w:p>
-    <w:p>
-      <w:pPr>
-        <w:spacing w:after="0"/>
-        <w:jc w:val="both"/>
-        <w:rPr>
-          <w:rFonts w:asciiTheme="minorHAnsi" w:hAnsiTheme="minorHAnsi" w:cstheme="minorHAnsi"/>
-        </w:rPr>
-      </w:pPr>
     </w:p>
     <w:p>
       <w:pPr>
@@ -324,8 +366,8 @@
           <w:sz w:val="28"/>
         </w:rPr>
       </w:pPr>
-      <w:bookmarkStart w:id="0" w:name="_heading=h.gjdgxs" w:colFirst="0" w:colLast="0"/>
-      <w:bookmarkEnd w:id="0"/>
+      <w:bookmarkStart w:id="1" w:name="_heading=h.gjdgxs" w:colFirst="0" w:colLast="0"/>
+      <w:bookmarkEnd w:id="1"/>
       <w:r>
         <w:rPr>
           <w:rFonts w:asciiTheme="minorHAnsi" w:hAnsiTheme="minorHAnsi" w:cstheme="minorHAnsi"/>
@@ -1373,7 +1415,39 @@
                 <w:rFonts w:asciiTheme="minorHAnsi" w:eastAsia="Arial" w:hAnsiTheme="minorHAnsi" w:cstheme="minorHAnsi"/>
                 <w:color w:val="000000"/>
               </w:rPr>
-              <w:t>El sistema permitirá al usuario (profesional, freelancer, estudiante) registrarse. El usuario debe suministrar datos como: Nombre, Apellido, E-mail, Usuario y Password.</w:t>
+              <w:t xml:space="preserve">El sistema permitirá al usuario (profesional, </w:t>
+            </w:r>
+            <w:proofErr w:type="spellStart"/>
+            <w:r>
+              <w:rPr>
+                <w:rFonts w:asciiTheme="minorHAnsi" w:eastAsia="Arial" w:hAnsiTheme="minorHAnsi" w:cstheme="minorHAnsi"/>
+                <w:color w:val="000000"/>
+              </w:rPr>
+              <w:t>freelancer</w:t>
+            </w:r>
+            <w:proofErr w:type="spellEnd"/>
+            <w:r>
+              <w:rPr>
+                <w:rFonts w:asciiTheme="minorHAnsi" w:eastAsia="Arial" w:hAnsiTheme="minorHAnsi" w:cstheme="minorHAnsi"/>
+                <w:color w:val="000000"/>
+              </w:rPr>
+              <w:t xml:space="preserve">, estudiante) registrarse. El usuario debe suministrar datos como: Nombre, Apellido, E-mail, Usuario y </w:t>
+            </w:r>
+            <w:proofErr w:type="spellStart"/>
+            <w:r>
+              <w:rPr>
+                <w:rFonts w:asciiTheme="minorHAnsi" w:eastAsia="Arial" w:hAnsiTheme="minorHAnsi" w:cstheme="minorHAnsi"/>
+                <w:color w:val="000000"/>
+              </w:rPr>
+              <w:t>Password</w:t>
+            </w:r>
+            <w:proofErr w:type="spellEnd"/>
+            <w:r>
+              <w:rPr>
+                <w:rFonts w:asciiTheme="minorHAnsi" w:eastAsia="Arial" w:hAnsiTheme="minorHAnsi" w:cstheme="minorHAnsi"/>
+                <w:color w:val="000000"/>
+              </w:rPr>
+              <w:t>.</w:t>
             </w:r>
             <w:r>
               <w:rPr>
@@ -1943,7 +2017,21 @@
               <w:rPr>
                 <w:rFonts w:asciiTheme="minorHAnsi" w:hAnsiTheme="minorHAnsi" w:cstheme="minorHAnsi"/>
               </w:rPr>
-              <w:t>Los usuarios pueden terminar sesión cuando deseen para logearse desde otro dispositivo y/o con otro usuario.</w:t>
+              <w:t xml:space="preserve">Los usuarios pueden terminar sesión cuando deseen para </w:t>
+            </w:r>
+            <w:proofErr w:type="spellStart"/>
+            <w:r>
+              <w:rPr>
+                <w:rFonts w:asciiTheme="minorHAnsi" w:hAnsiTheme="minorHAnsi" w:cstheme="minorHAnsi"/>
+              </w:rPr>
+              <w:t>logearse</w:t>
+            </w:r>
+            <w:proofErr w:type="spellEnd"/>
+            <w:r>
+              <w:rPr>
+                <w:rFonts w:asciiTheme="minorHAnsi" w:hAnsiTheme="minorHAnsi" w:cstheme="minorHAnsi"/>
+              </w:rPr>
+              <w:t xml:space="preserve"> desde otro dispositivo y/o con otro usuario.</w:t>
             </w:r>
           </w:p>
         </w:tc>
@@ -2027,7 +2115,23 @@
                 <w:rFonts w:asciiTheme="minorHAnsi" w:eastAsia="Arial" w:hAnsiTheme="minorHAnsi" w:cstheme="minorHAnsi"/>
                 <w:color w:val="000000"/>
               </w:rPr>
-              <w:t>El usuario se desconecta del dispositivo perdiendo las funcionalidades exclusivas de estar logeado, pero permitiéndolo ingresar con un usuario distinto.</w:t>
+              <w:t xml:space="preserve">El usuario se desconecta del dispositivo perdiendo las funcionalidades exclusivas de estar </w:t>
+            </w:r>
+            <w:proofErr w:type="spellStart"/>
+            <w:r>
+              <w:rPr>
+                <w:rFonts w:asciiTheme="minorHAnsi" w:eastAsia="Arial" w:hAnsiTheme="minorHAnsi" w:cstheme="minorHAnsi"/>
+                <w:color w:val="000000"/>
+              </w:rPr>
+              <w:t>logeado</w:t>
+            </w:r>
+            <w:proofErr w:type="spellEnd"/>
+            <w:r>
+              <w:rPr>
+                <w:rFonts w:asciiTheme="minorHAnsi" w:eastAsia="Arial" w:hAnsiTheme="minorHAnsi" w:cstheme="minorHAnsi"/>
+                <w:color w:val="000000"/>
+              </w:rPr>
+              <w:t>, pero permitiéndolo ingresar con un usuario distinto.</w:t>
             </w:r>
           </w:p>
         </w:tc>
@@ -3025,7 +3129,23 @@
                 <w:rFonts w:asciiTheme="minorHAnsi" w:eastAsia="Arial" w:hAnsiTheme="minorHAnsi" w:cstheme="minorHAnsi"/>
                 <w:color w:val="000000"/>
               </w:rPr>
-              <w:t>Ver perfil otro usuario de Knowl App</w:t>
+              <w:t xml:space="preserve">Ver perfil otro usuario de </w:t>
+            </w:r>
+            <w:proofErr w:type="spellStart"/>
+            <w:r>
+              <w:rPr>
+                <w:rFonts w:asciiTheme="minorHAnsi" w:eastAsia="Arial" w:hAnsiTheme="minorHAnsi" w:cstheme="minorHAnsi"/>
+                <w:color w:val="000000"/>
+              </w:rPr>
+              <w:t>Knowl</w:t>
+            </w:r>
+            <w:proofErr w:type="spellEnd"/>
+            <w:r>
+              <w:rPr>
+                <w:rFonts w:asciiTheme="minorHAnsi" w:eastAsia="Arial" w:hAnsiTheme="minorHAnsi" w:cstheme="minorHAnsi"/>
+                <w:color w:val="000000"/>
+              </w:rPr>
+              <w:t xml:space="preserve"> App</w:t>
             </w:r>
           </w:p>
         </w:tc>
@@ -3226,7 +3346,23 @@
                 <w:rFonts w:asciiTheme="minorHAnsi" w:eastAsia="Arial" w:hAnsiTheme="minorHAnsi" w:cstheme="minorHAnsi"/>
                 <w:color w:val="000000"/>
               </w:rPr>
-              <w:t>Poder ver los perfiles de otros usuarios registrados, para posteriormente dar pase a acciones como follow, ver tecnologías</w:t>
+              <w:t xml:space="preserve">Poder ver los perfiles de otros usuarios registrados, para posteriormente dar pase a acciones como </w:t>
+            </w:r>
+            <w:proofErr w:type="spellStart"/>
+            <w:r>
+              <w:rPr>
+                <w:rFonts w:asciiTheme="minorHAnsi" w:eastAsia="Arial" w:hAnsiTheme="minorHAnsi" w:cstheme="minorHAnsi"/>
+                <w:color w:val="000000"/>
+              </w:rPr>
+              <w:t>follow</w:t>
+            </w:r>
+            <w:proofErr w:type="spellEnd"/>
+            <w:r>
+              <w:rPr>
+                <w:rFonts w:asciiTheme="minorHAnsi" w:eastAsia="Arial" w:hAnsiTheme="minorHAnsi" w:cstheme="minorHAnsi"/>
+                <w:color w:val="000000"/>
+              </w:rPr>
+              <w:t>, ver tecnologías</w:t>
             </w:r>
             <w:r>
               <w:rPr>
@@ -3577,7 +3713,39 @@
                 <w:rFonts w:asciiTheme="minorHAnsi" w:eastAsia="Arial" w:hAnsiTheme="minorHAnsi" w:cstheme="minorHAnsi"/>
                 <w:color w:val="000000"/>
               </w:rPr>
-              <w:t>Dar “follow” a otro usuario de Knowl App</w:t>
+              <w:t>Dar “</w:t>
+            </w:r>
+            <w:proofErr w:type="spellStart"/>
+            <w:r>
+              <w:rPr>
+                <w:rFonts w:asciiTheme="minorHAnsi" w:eastAsia="Arial" w:hAnsiTheme="minorHAnsi" w:cstheme="minorHAnsi"/>
+                <w:color w:val="000000"/>
+              </w:rPr>
+              <w:t>follow</w:t>
+            </w:r>
+            <w:proofErr w:type="spellEnd"/>
+            <w:r>
+              <w:rPr>
+                <w:rFonts w:asciiTheme="minorHAnsi" w:eastAsia="Arial" w:hAnsiTheme="minorHAnsi" w:cstheme="minorHAnsi"/>
+                <w:color w:val="000000"/>
+              </w:rPr>
+              <w:t xml:space="preserve">” a otro usuario de </w:t>
+            </w:r>
+            <w:proofErr w:type="spellStart"/>
+            <w:r>
+              <w:rPr>
+                <w:rFonts w:asciiTheme="minorHAnsi" w:eastAsia="Arial" w:hAnsiTheme="minorHAnsi" w:cstheme="minorHAnsi"/>
+                <w:color w:val="000000"/>
+              </w:rPr>
+              <w:t>Knowl</w:t>
+            </w:r>
+            <w:proofErr w:type="spellEnd"/>
+            <w:r>
+              <w:rPr>
+                <w:rFonts w:asciiTheme="minorHAnsi" w:eastAsia="Arial" w:hAnsiTheme="minorHAnsi" w:cstheme="minorHAnsi"/>
+                <w:color w:val="000000"/>
+              </w:rPr>
+              <w:t xml:space="preserve"> App</w:t>
             </w:r>
           </w:p>
         </w:tc>
@@ -3772,7 +3940,39 @@
                 <w:rFonts w:asciiTheme="minorHAnsi" w:eastAsia="Arial" w:hAnsiTheme="minorHAnsi" w:cstheme="minorHAnsi"/>
                 <w:color w:val="000000"/>
               </w:rPr>
-              <w:t>Un usuario puede seguir a otro que le llame la atención, compartan intereses o conocimientos a fin de generar su red de contactos. Tan solo entrando a su perfil y dando click en el botón de Follow.</w:t>
+              <w:t xml:space="preserve">Un usuario puede seguir a otro que le llame la atención, compartan intereses o conocimientos a fin de generar su red de contactos. Tan solo entrando a su perfil y dando </w:t>
+            </w:r>
+            <w:proofErr w:type="spellStart"/>
+            <w:r>
+              <w:rPr>
+                <w:rFonts w:asciiTheme="minorHAnsi" w:eastAsia="Arial" w:hAnsiTheme="minorHAnsi" w:cstheme="minorHAnsi"/>
+                <w:color w:val="000000"/>
+              </w:rPr>
+              <w:t>click</w:t>
+            </w:r>
+            <w:proofErr w:type="spellEnd"/>
+            <w:r>
+              <w:rPr>
+                <w:rFonts w:asciiTheme="minorHAnsi" w:eastAsia="Arial" w:hAnsiTheme="minorHAnsi" w:cstheme="minorHAnsi"/>
+                <w:color w:val="000000"/>
+              </w:rPr>
+              <w:t xml:space="preserve"> en el botón de </w:t>
+            </w:r>
+            <w:proofErr w:type="spellStart"/>
+            <w:r>
+              <w:rPr>
+                <w:rFonts w:asciiTheme="minorHAnsi" w:eastAsia="Arial" w:hAnsiTheme="minorHAnsi" w:cstheme="minorHAnsi"/>
+                <w:color w:val="000000"/>
+              </w:rPr>
+              <w:t>Follow</w:t>
+            </w:r>
+            <w:proofErr w:type="spellEnd"/>
+            <w:r>
+              <w:rPr>
+                <w:rFonts w:asciiTheme="minorHAnsi" w:eastAsia="Arial" w:hAnsiTheme="minorHAnsi" w:cstheme="minorHAnsi"/>
+                <w:color w:val="000000"/>
+              </w:rPr>
+              <w:t>.</w:t>
             </w:r>
           </w:p>
         </w:tc>
@@ -4501,7 +4701,7 @@
     </w:p>
     <w:p>
       <w:pPr>
-        <w:pStyle w:val="NoSpacing"/>
+        <w:pStyle w:val="Sinespaciado"/>
         <w:rPr>
           <w:rFonts w:asciiTheme="minorHAnsi" w:hAnsiTheme="minorHAnsi" w:cstheme="minorHAnsi"/>
           <w:b/>
@@ -4582,7 +4782,7 @@
         <w:rPr>
           <w:rFonts w:asciiTheme="minorHAnsi" w:hAnsiTheme="minorHAnsi" w:cstheme="minorHAnsi"/>
           <w:noProof/>
-          <w:lang w:val="es-PE"/>
+          <w:lang w:val="es-PE" w:eastAsia="ja-JP"/>
         </w:rPr>
         <w:drawing>
           <wp:inline distT="0" distB="0" distL="0" distR="0" wp14:anchorId="1488562E" wp14:editId="4D5EEAB7">
@@ -5138,7 +5338,21 @@
               <w:rPr>
                 <w:rFonts w:asciiTheme="minorHAnsi" w:hAnsiTheme="minorHAnsi" w:cstheme="minorHAnsi"/>
               </w:rPr>
-              <w:t>Documentación actualizada y repositorio git para llevar un constante estado de la evolución del producto.</w:t>
+              <w:t xml:space="preserve">Documentación actualizada y repositorio </w:t>
+            </w:r>
+            <w:proofErr w:type="spellStart"/>
+            <w:r>
+              <w:rPr>
+                <w:rFonts w:asciiTheme="minorHAnsi" w:hAnsiTheme="minorHAnsi" w:cstheme="minorHAnsi"/>
+              </w:rPr>
+              <w:t>git</w:t>
+            </w:r>
+            <w:proofErr w:type="spellEnd"/>
+            <w:r>
+              <w:rPr>
+                <w:rFonts w:asciiTheme="minorHAnsi" w:hAnsiTheme="minorHAnsi" w:cstheme="minorHAnsi"/>
+              </w:rPr>
+              <w:t xml:space="preserve"> para llevar un constante estado de la evolución del producto.</w:t>
             </w:r>
           </w:p>
         </w:tc>
@@ -6278,7 +6492,7 @@
 </file>
 
 <file path=word/numbering.xml><?xml version="1.0" encoding="utf-8"?>
-<w:numbering xmlns:wpc="http://schemas.microsoft.com/office/word/2010/wordprocessingCanvas" xmlns:cx="http://schemas.microsoft.com/office/drawing/2014/chartex" xmlns:cx1="http://schemas.microsoft.com/office/drawing/2015/9/8/chartex" xmlns:cx2="http://schemas.microsoft.com/office/drawing/2015/10/21/chartex" xmlns:cx3="http://schemas.microsoft.com/office/drawing/2016/5/9/chartex" xmlns:cx4="http://schemas.microsoft.com/office/drawing/2016/5/10/chartex" xmlns:cx5="http://schemas.microsoft.com/office/drawing/2016/5/11/chartex" xmlns:cx6="http://schemas.microsoft.com/office/drawing/2016/5/12/chartex" xmlns:cx7="http://schemas.microsoft.com/office/drawing/2016/5/13/chartex" xmlns:cx8="http://schemas.microsoft.com/office/drawing/2016/5/14/chartex" xmlns:mc="http://schemas.openxmlformats.org/markup-compatibility/2006" xmlns:aink="http://schemas.microsoft.com/office/drawing/2016/ink" xmlns:am3d="http://schemas.microsoft.com/office/drawing/2017/model3d" xmlns:o="urn:schemas-microsoft-com:office:office" xmlns:r="http://schemas.openxmlformats.org/officeDocument/2006/relationships" xmlns:m="http://schemas.openxmlformats.org/officeDocument/2006/math" xmlns:v="urn:schemas-microsoft-com:vml" xmlns:wp14="http://schemas.microsoft.com/office/word/2010/wordprocessingDrawing" xmlns:wp="http://schemas.openxmlformats.org/drawingml/2006/wordprocessingDrawing" xmlns:w10="urn:schemas-microsoft-com:office:word" xmlns:w="http://schemas.openxmlformats.org/wordprocessingml/2006/main" xmlns:w14="http://schemas.microsoft.com/office/word/2010/wordml" xmlns:w15="http://schemas.microsoft.com/office/word/2012/wordml" xmlns:w16cex="http://schemas.microsoft.com/office/word/2018/wordml/cex" xmlns:w16cid="http://schemas.microsoft.com/office/word/2016/wordml/cid" xmlns:w16="http://schemas.microsoft.com/office/word/2018/wordml" xmlns:w16se="http://schemas.microsoft.com/office/word/2015/wordml/symex" xmlns:wpg="http://schemas.microsoft.com/office/word/2010/wordprocessingGroup" xmlns:wpi="http://schemas.microsoft.com/office/word/2010/wordprocessingInk" xmlns:wne="http://schemas.microsoft.com/office/word/2006/wordml" xmlns:wps="http://schemas.microsoft.com/office/word/2010/wordprocessingShape" mc:Ignorable="w14 w15 w16se w16cid w16 w16cex wp14">
+<w:numbering xmlns:wpc="http://schemas.microsoft.com/office/word/2010/wordprocessingCanvas" xmlns:mc="http://schemas.openxmlformats.org/markup-compatibility/2006" xmlns:o="urn:schemas-microsoft-com:office:office" xmlns:r="http://schemas.openxmlformats.org/officeDocument/2006/relationships" xmlns:m="http://schemas.openxmlformats.org/officeDocument/2006/math" xmlns:v="urn:schemas-microsoft-com:vml" xmlns:wp14="http://schemas.microsoft.com/office/word/2010/wordprocessingDrawing" xmlns:wp="http://schemas.openxmlformats.org/drawingml/2006/wordprocessingDrawing" xmlns:w10="urn:schemas-microsoft-com:office:word" xmlns:w="http://schemas.openxmlformats.org/wordprocessingml/2006/main" xmlns:w14="http://schemas.microsoft.com/office/word/2010/wordml" xmlns:w15="http://schemas.microsoft.com/office/word/2012/wordml" xmlns:wpg="http://schemas.microsoft.com/office/word/2010/wordprocessingGroup" xmlns:wpi="http://schemas.microsoft.com/office/word/2010/wordprocessingInk" xmlns:wne="http://schemas.microsoft.com/office/word/2006/wordml" xmlns:wps="http://schemas.microsoft.com/office/word/2010/wordprocessingShape" mc:Ignorable="w14 w15 wp14">
   <w:abstractNum w:abstractNumId="0" w15:restartNumberingAfterBreak="0">
     <w:nsid w:val="01430F6D"/>
     <w:multiLevelType w:val="multilevel"/>
@@ -6286,7 +6500,7 @@
     <w:lvl w:ilvl="0">
       <w:start w:val="1"/>
       <w:numFmt w:val="decimal"/>
-      <w:pStyle w:val="Heading1"/>
+      <w:pStyle w:val="Ttulo1"/>
       <w:lvlText w:val="%1."/>
       <w:lvlJc w:val="left"/>
       <w:pPr>
@@ -6299,7 +6513,7 @@
     <w:lvl w:ilvl="1">
       <w:start w:val="1"/>
       <w:numFmt w:val="decimal"/>
-      <w:pStyle w:val="Heading2"/>
+      <w:pStyle w:val="Ttulo2"/>
       <w:lvlText w:val="%2."/>
       <w:lvlJc w:val="left"/>
       <w:pPr>
@@ -6312,7 +6526,7 @@
     <w:lvl w:ilvl="2">
       <w:start w:val="1"/>
       <w:numFmt w:val="decimal"/>
-      <w:pStyle w:val="Heading3"/>
+      <w:pStyle w:val="Ttulo3"/>
       <w:lvlText w:val="%3."/>
       <w:lvlJc w:val="left"/>
       <w:pPr>
@@ -6325,7 +6539,7 @@
     <w:lvl w:ilvl="3">
       <w:start w:val="1"/>
       <w:numFmt w:val="decimal"/>
-      <w:pStyle w:val="Heading4"/>
+      <w:pStyle w:val="Ttulo4"/>
       <w:lvlText w:val="%4."/>
       <w:lvlJc w:val="left"/>
       <w:pPr>
@@ -6338,7 +6552,7 @@
     <w:lvl w:ilvl="4">
       <w:start w:val="1"/>
       <w:numFmt w:val="decimal"/>
-      <w:pStyle w:val="Heading5"/>
+      <w:pStyle w:val="Ttulo5"/>
       <w:lvlText w:val="%5."/>
       <w:lvlJc w:val="left"/>
       <w:pPr>
@@ -6351,7 +6565,7 @@
     <w:lvl w:ilvl="5">
       <w:start w:val="1"/>
       <w:numFmt w:val="decimal"/>
-      <w:pStyle w:val="Heading6"/>
+      <w:pStyle w:val="Ttulo6"/>
       <w:lvlText w:val="%6."/>
       <w:lvlJc w:val="left"/>
       <w:pPr>
@@ -6364,7 +6578,7 @@
     <w:lvl w:ilvl="6">
       <w:start w:val="1"/>
       <w:numFmt w:val="decimal"/>
-      <w:pStyle w:val="Heading7"/>
+      <w:pStyle w:val="Ttulo7"/>
       <w:lvlText w:val="%7."/>
       <w:lvlJc w:val="left"/>
       <w:pPr>
@@ -6377,7 +6591,7 @@
     <w:lvl w:ilvl="7">
       <w:start w:val="1"/>
       <w:numFmt w:val="decimal"/>
-      <w:pStyle w:val="Heading8"/>
+      <w:pStyle w:val="Ttulo8"/>
       <w:lvlText w:val="%8."/>
       <w:lvlJc w:val="left"/>
       <w:pPr>
@@ -6390,7 +6604,7 @@
     <w:lvl w:ilvl="8">
       <w:start w:val="1"/>
       <w:numFmt w:val="decimal"/>
-      <w:pStyle w:val="Heading9"/>
+      <w:pStyle w:val="Ttulo9"/>
       <w:lvlText w:val="%9."/>
       <w:lvlJc w:val="left"/>
       <w:pPr>
@@ -7654,7 +7868,7 @@
 </file>
 
 <file path=word/styles.xml><?xml version="1.0" encoding="utf-8"?>
-<w:styles xmlns:mc="http://schemas.openxmlformats.org/markup-compatibility/2006" xmlns:r="http://schemas.openxmlformats.org/officeDocument/2006/relationships" xmlns:w="http://schemas.openxmlformats.org/wordprocessingml/2006/main" xmlns:w14="http://schemas.microsoft.com/office/word/2010/wordml" xmlns:w15="http://schemas.microsoft.com/office/word/2012/wordml" xmlns:w16cex="http://schemas.microsoft.com/office/word/2018/wordml/cex" xmlns:w16cid="http://schemas.microsoft.com/office/word/2016/wordml/cid" xmlns:w16="http://schemas.microsoft.com/office/word/2018/wordml" xmlns:w16se="http://schemas.microsoft.com/office/word/2015/wordml/symex" mc:Ignorable="w14 w15 w16se w16cid w16 w16cex">
+<w:styles xmlns:mc="http://schemas.openxmlformats.org/markup-compatibility/2006" xmlns:r="http://schemas.openxmlformats.org/officeDocument/2006/relationships" xmlns:w="http://schemas.openxmlformats.org/wordprocessingml/2006/main" xmlns:w14="http://schemas.microsoft.com/office/word/2010/wordml" xmlns:w15="http://schemas.microsoft.com/office/word/2012/wordml" mc:Ignorable="w14 w15">
   <w:docDefaults>
     <w:rPrDefault>
       <w:rPr>
@@ -7670,7 +7884,7 @@
       </w:pPr>
     </w:pPrDefault>
   </w:docDefaults>
-  <w:latentStyles w:defLockedState="0" w:defUIPriority="99" w:defSemiHidden="0" w:defUnhideWhenUsed="0" w:defQFormat="0" w:count="376">
+  <w:latentStyles w:defLockedState="0" w:defUIPriority="99" w:defSemiHidden="0" w:defUnhideWhenUsed="0" w:defQFormat="0" w:count="371">
     <w:lsdException w:name="Normal" w:uiPriority="0" w:qFormat="1"/>
     <w:lsdException w:name="heading 1" w:uiPriority="9" w:qFormat="1"/>
     <w:lsdException w:name="heading 2" w:semiHidden="1" w:uiPriority="9" w:unhideWhenUsed="1" w:qFormat="1"/>
@@ -7776,6 +7990,7 @@
     <w:lsdException w:name="HTML Sample" w:semiHidden="1" w:unhideWhenUsed="1"/>
     <w:lsdException w:name="HTML Typewriter" w:semiHidden="1" w:unhideWhenUsed="1"/>
     <w:lsdException w:name="HTML Variable" w:semiHidden="1" w:unhideWhenUsed="1"/>
+    <w:lsdException w:name="Normal Table" w:semiHidden="1" w:unhideWhenUsed="1"/>
     <w:lsdException w:name="annotation subject" w:semiHidden="1" w:unhideWhenUsed="1"/>
     <w:lsdException w:name="No List" w:semiHidden="1" w:unhideWhenUsed="1"/>
     <w:lsdException w:name="Outline List 1" w:semiHidden="1" w:unhideWhenUsed="1"/>
@@ -7818,8 +8033,11 @@
     <w:lsdException w:name="Table Contemporary" w:semiHidden="1" w:unhideWhenUsed="1"/>
     <w:lsdException w:name="Table Elegant" w:semiHidden="1" w:unhideWhenUsed="1"/>
     <w:lsdException w:name="Table Professional" w:semiHidden="1" w:unhideWhenUsed="1"/>
+    <w:lsdException w:name="Table Subtle 1" w:semiHidden="1" w:unhideWhenUsed="1"/>
     <w:lsdException w:name="Table Subtle 2" w:semiHidden="1" w:unhideWhenUsed="1"/>
     <w:lsdException w:name="Table Web 1" w:semiHidden="1" w:unhideWhenUsed="1"/>
+    <w:lsdException w:name="Table Web 2" w:semiHidden="1" w:unhideWhenUsed="1"/>
+    <w:lsdException w:name="Table Web 3" w:semiHidden="1" w:unhideWhenUsed="1"/>
     <w:lsdException w:name="Balloon Text" w:semiHidden="1" w:unhideWhenUsed="1"/>
     <w:lsdException w:name="Table Grid" w:uiPriority="39"/>
     <w:lsdException w:name="Table Theme" w:semiHidden="1" w:unhideWhenUsed="1"/>
@@ -8038,21 +8256,16 @@
     <w:lsdException w:name="List Table 5 Dark Accent 6" w:uiPriority="50"/>
     <w:lsdException w:name="List Table 6 Colorful Accent 6" w:uiPriority="51"/>
     <w:lsdException w:name="List Table 7 Colorful Accent 6" w:uiPriority="52"/>
-    <w:lsdException w:name="Mention" w:semiHidden="1" w:unhideWhenUsed="1"/>
-    <w:lsdException w:name="Smart Hyperlink" w:semiHidden="1" w:unhideWhenUsed="1"/>
-    <w:lsdException w:name="Hashtag" w:semiHidden="1" w:unhideWhenUsed="1"/>
-    <w:lsdException w:name="Unresolved Mention" w:semiHidden="1" w:unhideWhenUsed="1"/>
-    <w:lsdException w:name="Smart Link" w:semiHidden="1" w:unhideWhenUsed="1"/>
   </w:latentStyles>
   <w:style w:type="paragraph" w:default="1" w:styleId="Normal">
     <w:name w:val="Normal"/>
     <w:qFormat/>
   </w:style>
-  <w:style w:type="paragraph" w:styleId="Heading1">
+  <w:style w:type="paragraph" w:styleId="Ttulo1">
     <w:name w:val="heading 1"/>
     <w:basedOn w:val="Normal"/>
     <w:next w:val="Normal"/>
-    <w:link w:val="Heading1Char"/>
+    <w:link w:val="Ttulo1Car"/>
     <w:uiPriority w:val="9"/>
     <w:qFormat/>
     <w:rsid w:val="00654EB2"/>
@@ -8072,11 +8285,11 @@
       <w:szCs w:val="32"/>
     </w:rPr>
   </w:style>
-  <w:style w:type="paragraph" w:styleId="Heading2">
+  <w:style w:type="paragraph" w:styleId="Ttulo2">
     <w:name w:val="heading 2"/>
     <w:basedOn w:val="Normal"/>
     <w:next w:val="Normal"/>
-    <w:link w:val="Heading2Char"/>
+    <w:link w:val="Ttulo2Car"/>
     <w:uiPriority w:val="9"/>
     <w:unhideWhenUsed/>
     <w:qFormat/>
@@ -8098,11 +8311,11 @@
       <w:szCs w:val="26"/>
     </w:rPr>
   </w:style>
-  <w:style w:type="paragraph" w:styleId="Heading3">
+  <w:style w:type="paragraph" w:styleId="Ttulo3">
     <w:name w:val="heading 3"/>
     <w:basedOn w:val="Normal"/>
     <w:next w:val="Normal"/>
-    <w:link w:val="Heading3Char"/>
+    <w:link w:val="Ttulo3Car"/>
     <w:uiPriority w:val="9"/>
     <w:semiHidden/>
     <w:unhideWhenUsed/>
@@ -8125,11 +8338,11 @@
       <w:szCs w:val="24"/>
     </w:rPr>
   </w:style>
-  <w:style w:type="paragraph" w:styleId="Heading4">
+  <w:style w:type="paragraph" w:styleId="Ttulo4">
     <w:name w:val="heading 4"/>
     <w:basedOn w:val="Normal"/>
     <w:next w:val="Normal"/>
-    <w:link w:val="Heading4Char"/>
+    <w:link w:val="Ttulo4Car"/>
     <w:uiPriority w:val="9"/>
     <w:semiHidden/>
     <w:unhideWhenUsed/>
@@ -8152,11 +8365,11 @@
       <w:color w:val="2F5496" w:themeColor="accent1" w:themeShade="BF"/>
     </w:rPr>
   </w:style>
-  <w:style w:type="paragraph" w:styleId="Heading5">
+  <w:style w:type="paragraph" w:styleId="Ttulo5">
     <w:name w:val="heading 5"/>
     <w:basedOn w:val="Normal"/>
     <w:next w:val="Normal"/>
-    <w:link w:val="Heading5Char"/>
+    <w:link w:val="Ttulo5Car"/>
     <w:uiPriority w:val="9"/>
     <w:semiHidden/>
     <w:unhideWhenUsed/>
@@ -8177,11 +8390,11 @@
       <w:color w:val="2F5496" w:themeColor="accent1" w:themeShade="BF"/>
     </w:rPr>
   </w:style>
-  <w:style w:type="paragraph" w:styleId="Heading6">
+  <w:style w:type="paragraph" w:styleId="Ttulo6">
     <w:name w:val="heading 6"/>
     <w:basedOn w:val="Normal"/>
     <w:next w:val="Normal"/>
-    <w:link w:val="Heading6Char"/>
+    <w:link w:val="Ttulo6Car"/>
     <w:uiPriority w:val="9"/>
     <w:semiHidden/>
     <w:unhideWhenUsed/>
@@ -8202,11 +8415,11 @@
       <w:color w:val="1F3763" w:themeColor="accent1" w:themeShade="7F"/>
     </w:rPr>
   </w:style>
-  <w:style w:type="paragraph" w:styleId="Heading7">
+  <w:style w:type="paragraph" w:styleId="Ttulo7">
     <w:name w:val="heading 7"/>
     <w:basedOn w:val="Normal"/>
     <w:next w:val="Normal"/>
-    <w:link w:val="Heading7Char"/>
+    <w:link w:val="Ttulo7Car"/>
     <w:uiPriority w:val="9"/>
     <w:semiHidden/>
     <w:unhideWhenUsed/>
@@ -8229,11 +8442,11 @@
       <w:color w:val="1F3763" w:themeColor="accent1" w:themeShade="7F"/>
     </w:rPr>
   </w:style>
-  <w:style w:type="paragraph" w:styleId="Heading8">
+  <w:style w:type="paragraph" w:styleId="Ttulo8">
     <w:name w:val="heading 8"/>
     <w:basedOn w:val="Normal"/>
     <w:next w:val="Normal"/>
-    <w:link w:val="Heading8Char"/>
+    <w:link w:val="Ttulo8Car"/>
     <w:uiPriority w:val="9"/>
     <w:semiHidden/>
     <w:unhideWhenUsed/>
@@ -8256,11 +8469,11 @@
       <w:szCs w:val="21"/>
     </w:rPr>
   </w:style>
-  <w:style w:type="paragraph" w:styleId="Heading9">
+  <w:style w:type="paragraph" w:styleId="Ttulo9">
     <w:name w:val="heading 9"/>
     <w:basedOn w:val="Normal"/>
     <w:next w:val="Normal"/>
-    <w:link w:val="Heading9Char"/>
+    <w:link w:val="Ttulo9Car"/>
     <w:uiPriority w:val="9"/>
     <w:semiHidden/>
     <w:unhideWhenUsed/>
@@ -8285,13 +8498,13 @@
       <w:szCs w:val="21"/>
     </w:rPr>
   </w:style>
-  <w:style w:type="character" w:default="1" w:styleId="DefaultParagraphFont">
+  <w:style w:type="character" w:default="1" w:styleId="Fuentedeprrafopredeter">
     <w:name w:val="Default Paragraph Font"/>
     <w:uiPriority w:val="1"/>
     <w:semiHidden/>
     <w:unhideWhenUsed/>
   </w:style>
-  <w:style w:type="table" w:default="1" w:styleId="TableNormal">
+  <w:style w:type="table" w:default="1" w:styleId="Tablanormal">
     <w:name w:val="Normal Table"/>
     <w:uiPriority w:val="99"/>
     <w:semiHidden/>
@@ -8306,7 +8519,7 @@
       </w:tblCellMar>
     </w:tblPr>
   </w:style>
-  <w:style w:type="numbering" w:default="1" w:styleId="NoList">
+  <w:style w:type="numbering" w:default="1" w:styleId="Sinlista">
     <w:name w:val="No List"/>
     <w:uiPriority w:val="99"/>
     <w:semiHidden/>
@@ -8323,7 +8536,7 @@
       </w:tblCellMar>
     </w:tblPr>
   </w:style>
-  <w:style w:type="paragraph" w:styleId="Title">
+  <w:style w:type="paragraph" w:styleId="Puesto">
     <w:name w:val="Title"/>
     <w:basedOn w:val="Normal"/>
     <w:next w:val="Normal"/>
@@ -8340,10 +8553,10 @@
       <w:szCs w:val="72"/>
     </w:rPr>
   </w:style>
-  <w:style w:type="character" w:customStyle="1" w:styleId="Heading1Char">
-    <w:name w:val="Heading 1 Char"/>
-    <w:basedOn w:val="DefaultParagraphFont"/>
-    <w:link w:val="Heading1"/>
+  <w:style w:type="character" w:customStyle="1" w:styleId="Ttulo1Car">
+    <w:name w:val="Título 1 Car"/>
+    <w:basedOn w:val="Fuentedeprrafopredeter"/>
+    <w:link w:val="Ttulo1"/>
     <w:uiPriority w:val="9"/>
     <w:rsid w:val="00654EB2"/>
     <w:rPr>
@@ -8353,10 +8566,10 @@
       <w:szCs w:val="32"/>
     </w:rPr>
   </w:style>
-  <w:style w:type="character" w:customStyle="1" w:styleId="Heading2Char">
-    <w:name w:val="Heading 2 Char"/>
-    <w:basedOn w:val="DefaultParagraphFont"/>
-    <w:link w:val="Heading2"/>
+  <w:style w:type="character" w:customStyle="1" w:styleId="Ttulo2Car">
+    <w:name w:val="Título 2 Car"/>
+    <w:basedOn w:val="Fuentedeprrafopredeter"/>
+    <w:link w:val="Ttulo2"/>
     <w:uiPriority w:val="9"/>
     <w:rsid w:val="009D07F3"/>
     <w:rPr>
@@ -8366,10 +8579,10 @@
       <w:szCs w:val="26"/>
     </w:rPr>
   </w:style>
-  <w:style w:type="character" w:customStyle="1" w:styleId="Heading3Char">
-    <w:name w:val="Heading 3 Char"/>
-    <w:basedOn w:val="DefaultParagraphFont"/>
-    <w:link w:val="Heading3"/>
+  <w:style w:type="character" w:customStyle="1" w:styleId="Ttulo3Car">
+    <w:name w:val="Título 3 Car"/>
+    <w:basedOn w:val="Fuentedeprrafopredeter"/>
+    <w:link w:val="Ttulo3"/>
     <w:uiPriority w:val="9"/>
     <w:semiHidden/>
     <w:rsid w:val="00DA5EC9"/>
@@ -8380,10 +8593,10 @@
       <w:szCs w:val="24"/>
     </w:rPr>
   </w:style>
-  <w:style w:type="character" w:customStyle="1" w:styleId="Heading4Char">
-    <w:name w:val="Heading 4 Char"/>
-    <w:basedOn w:val="DefaultParagraphFont"/>
-    <w:link w:val="Heading4"/>
+  <w:style w:type="character" w:customStyle="1" w:styleId="Ttulo4Car">
+    <w:name w:val="Título 4 Car"/>
+    <w:basedOn w:val="Fuentedeprrafopredeter"/>
+    <w:link w:val="Ttulo4"/>
     <w:uiPriority w:val="9"/>
     <w:semiHidden/>
     <w:rsid w:val="00DA5EC9"/>
@@ -8394,10 +8607,10 @@
       <w:color w:val="2F5496" w:themeColor="accent1" w:themeShade="BF"/>
     </w:rPr>
   </w:style>
-  <w:style w:type="character" w:customStyle="1" w:styleId="Heading5Char">
-    <w:name w:val="Heading 5 Char"/>
-    <w:basedOn w:val="DefaultParagraphFont"/>
-    <w:link w:val="Heading5"/>
+  <w:style w:type="character" w:customStyle="1" w:styleId="Ttulo5Car">
+    <w:name w:val="Título 5 Car"/>
+    <w:basedOn w:val="Fuentedeprrafopredeter"/>
+    <w:link w:val="Ttulo5"/>
     <w:uiPriority w:val="9"/>
     <w:semiHidden/>
     <w:rsid w:val="00DA5EC9"/>
@@ -8406,10 +8619,10 @@
       <w:color w:val="2F5496" w:themeColor="accent1" w:themeShade="BF"/>
     </w:rPr>
   </w:style>
-  <w:style w:type="character" w:customStyle="1" w:styleId="Heading6Char">
-    <w:name w:val="Heading 6 Char"/>
-    <w:basedOn w:val="DefaultParagraphFont"/>
-    <w:link w:val="Heading6"/>
+  <w:style w:type="character" w:customStyle="1" w:styleId="Ttulo6Car">
+    <w:name w:val="Título 6 Car"/>
+    <w:basedOn w:val="Fuentedeprrafopredeter"/>
+    <w:link w:val="Ttulo6"/>
     <w:uiPriority w:val="9"/>
     <w:semiHidden/>
     <w:rsid w:val="00DA5EC9"/>
@@ -8418,10 +8631,10 @@
       <w:color w:val="1F3763" w:themeColor="accent1" w:themeShade="7F"/>
     </w:rPr>
   </w:style>
-  <w:style w:type="character" w:customStyle="1" w:styleId="Heading7Char">
-    <w:name w:val="Heading 7 Char"/>
-    <w:basedOn w:val="DefaultParagraphFont"/>
-    <w:link w:val="Heading7"/>
+  <w:style w:type="character" w:customStyle="1" w:styleId="Ttulo7Car">
+    <w:name w:val="Título 7 Car"/>
+    <w:basedOn w:val="Fuentedeprrafopredeter"/>
+    <w:link w:val="Ttulo7"/>
     <w:uiPriority w:val="9"/>
     <w:semiHidden/>
     <w:rsid w:val="00DA5EC9"/>
@@ -8432,10 +8645,10 @@
       <w:color w:val="1F3763" w:themeColor="accent1" w:themeShade="7F"/>
     </w:rPr>
   </w:style>
-  <w:style w:type="character" w:customStyle="1" w:styleId="Heading8Char">
-    <w:name w:val="Heading 8 Char"/>
-    <w:basedOn w:val="DefaultParagraphFont"/>
-    <w:link w:val="Heading8"/>
+  <w:style w:type="character" w:customStyle="1" w:styleId="Ttulo8Car">
+    <w:name w:val="Título 8 Car"/>
+    <w:basedOn w:val="Fuentedeprrafopredeter"/>
+    <w:link w:val="Ttulo8"/>
     <w:uiPriority w:val="9"/>
     <w:semiHidden/>
     <w:rsid w:val="00DA5EC9"/>
@@ -8446,10 +8659,10 @@
       <w:szCs w:val="21"/>
     </w:rPr>
   </w:style>
-  <w:style w:type="character" w:customStyle="1" w:styleId="Heading9Char">
-    <w:name w:val="Heading 9 Char"/>
-    <w:basedOn w:val="DefaultParagraphFont"/>
-    <w:link w:val="Heading9"/>
+  <w:style w:type="character" w:customStyle="1" w:styleId="Ttulo9Car">
+    <w:name w:val="Título 9 Car"/>
+    <w:basedOn w:val="Fuentedeprrafopredeter"/>
+    <w:link w:val="Ttulo9"/>
     <w:uiPriority w:val="9"/>
     <w:semiHidden/>
     <w:rsid w:val="00DA5EC9"/>
@@ -8464,7 +8677,7 @@
   </w:style>
   <w:style w:type="paragraph" w:customStyle="1" w:styleId="Titulo0">
     <w:name w:val="Titulo 0"/>
-    <w:basedOn w:val="Heading1"/>
+    <w:basedOn w:val="Ttulo1"/>
     <w:rsid w:val="00DC7C9B"/>
     <w:pPr>
       <w:keepLines w:val="0"/>
@@ -8485,10 +8698,10 @@
       <w:lang w:val="es-ES_tradnl"/>
     </w:rPr>
   </w:style>
-  <w:style w:type="paragraph" w:styleId="Header">
+  <w:style w:type="paragraph" w:styleId="Encabezado">
     <w:name w:val="header"/>
     <w:basedOn w:val="Normal"/>
-    <w:link w:val="HeaderChar"/>
+    <w:link w:val="EncabezadoCar"/>
     <w:uiPriority w:val="99"/>
     <w:unhideWhenUsed/>
     <w:rsid w:val="00DC7C9B"/>
@@ -8500,17 +8713,17 @@
       <w:spacing w:after="0" w:line="240" w:lineRule="auto"/>
     </w:pPr>
   </w:style>
-  <w:style w:type="character" w:customStyle="1" w:styleId="HeaderChar">
-    <w:name w:val="Header Char"/>
-    <w:basedOn w:val="DefaultParagraphFont"/>
-    <w:link w:val="Header"/>
+  <w:style w:type="character" w:customStyle="1" w:styleId="EncabezadoCar">
+    <w:name w:val="Encabezado Car"/>
+    <w:basedOn w:val="Fuentedeprrafopredeter"/>
+    <w:link w:val="Encabezado"/>
     <w:uiPriority w:val="99"/>
     <w:rsid w:val="00DC7C9B"/>
   </w:style>
-  <w:style w:type="paragraph" w:styleId="Footer">
+  <w:style w:type="paragraph" w:styleId="Piedepgina">
     <w:name w:val="footer"/>
     <w:basedOn w:val="Normal"/>
-    <w:link w:val="FooterChar"/>
+    <w:link w:val="PiedepginaCar"/>
     <w:uiPriority w:val="99"/>
     <w:unhideWhenUsed/>
     <w:rsid w:val="00DC7C9B"/>
@@ -8522,17 +8735,17 @@
       <w:spacing w:after="0" w:line="240" w:lineRule="auto"/>
     </w:pPr>
   </w:style>
-  <w:style w:type="character" w:customStyle="1" w:styleId="FooterChar">
-    <w:name w:val="Footer Char"/>
-    <w:basedOn w:val="DefaultParagraphFont"/>
-    <w:link w:val="Footer"/>
+  <w:style w:type="character" w:customStyle="1" w:styleId="PiedepginaCar">
+    <w:name w:val="Pie de página Car"/>
+    <w:basedOn w:val="Fuentedeprrafopredeter"/>
+    <w:link w:val="Piedepgina"/>
     <w:uiPriority w:val="99"/>
     <w:rsid w:val="00DC7C9B"/>
   </w:style>
-  <w:style w:type="paragraph" w:styleId="BalloonText">
+  <w:style w:type="paragraph" w:styleId="Textodeglobo">
     <w:name w:val="Balloon Text"/>
     <w:basedOn w:val="Normal"/>
-    <w:link w:val="BalloonTextChar"/>
+    <w:link w:val="TextodegloboCar"/>
     <w:uiPriority w:val="99"/>
     <w:semiHidden/>
     <w:unhideWhenUsed/>
@@ -8546,10 +8759,10 @@
       <w:szCs w:val="18"/>
     </w:rPr>
   </w:style>
-  <w:style w:type="character" w:customStyle="1" w:styleId="BalloonTextChar">
-    <w:name w:val="Balloon Text Char"/>
-    <w:basedOn w:val="DefaultParagraphFont"/>
-    <w:link w:val="BalloonText"/>
+  <w:style w:type="character" w:customStyle="1" w:styleId="TextodegloboCar">
+    <w:name w:val="Texto de globo Car"/>
+    <w:basedOn w:val="Fuentedeprrafopredeter"/>
+    <w:link w:val="Textodeglobo"/>
     <w:uiPriority w:val="99"/>
     <w:semiHidden/>
     <w:rsid w:val="00DC7C9B"/>
@@ -8559,7 +8772,7 @@
       <w:szCs w:val="18"/>
     </w:rPr>
   </w:style>
-  <w:style w:type="paragraph" w:styleId="Subtitle">
+  <w:style w:type="paragraph" w:styleId="Subttulo">
     <w:name w:val="Subtitle"/>
     <w:basedOn w:val="Normal"/>
     <w:next w:val="Normal"/>
@@ -8578,7 +8791,7 @@
       <w:szCs w:val="48"/>
     </w:rPr>
   </w:style>
-  <w:style w:type="paragraph" w:styleId="ListParagraph">
+  <w:style w:type="paragraph" w:styleId="Prrafodelista">
     <w:name w:val="List Paragraph"/>
     <w:basedOn w:val="Normal"/>
     <w:uiPriority w:val="34"/>
@@ -8589,7 +8802,7 @@
       <w:contextualSpacing/>
     </w:pPr>
   </w:style>
-  <w:style w:type="paragraph" w:styleId="NoSpacing">
+  <w:style w:type="paragraph" w:styleId="Sinespaciado">
     <w:name w:val="No Spacing"/>
     <w:uiPriority w:val="1"/>
     <w:qFormat/>

</xml_diff>